<commit_message>
DESIGN: SDS + SRS Done
TO DO:
- Literature review
- Partial test plan
</commit_message>
<xml_diff>
--- a/Requirements/Use Case Descriptions/Master/CreateMember.docx
+++ b/Requirements/Use Case Descriptions/Master/CreateMember.docx
@@ -7,9 +7,30 @@
         <w:pStyle w:val="Title"/>
         <w:jc w:val="right"/>
       </w:pPr>
-      <w:fldSimple w:instr=" SUBJECT  \* MERGEFORMAT ">
+      <w:r>
+        <w:fldChar w:fldCharType="begin"/>
+      </w:r>
+      <w:r>
+        <w:instrText xml:space="preserve"> SUBJECT  \* MERGEFORMAT </w:instrText>
+      </w:r>
+      <w:r>
+        <w:fldChar w:fldCharType="separate"/>
+      </w:r>
+      <w:r>
+        <w:t>Automated Wireless Asset Tracking for Underground Mines</w:t>
+      </w:r>
+      <w:r>
+        <w:fldChar w:fldCharType="end"/>
+      </w:r>
+    </w:p>
+    <w:p>
+      <w:pPr>
+        <w:pStyle w:val="Title"/>
+        <w:jc w:val="right"/>
+      </w:pPr>
+      <w:fldSimple w:instr="title  \* Mergeformat ">
         <w:r>
-          <w:t>Automated Wireless Asset Tracking for Underground Mines</w:t>
+          <w:t>Use Case Specification: Create Member</w:t>
         </w:r>
       </w:fldSimple>
     </w:p>
@@ -18,32 +39,11 @@
         <w:pStyle w:val="Title"/>
         <w:jc w:val="right"/>
       </w:pPr>
-      <w:r>
-        <w:fldChar w:fldCharType="begin"/>
-      </w:r>
-      <w:r>
-        <w:instrText xml:space="preserve">title  \* Mergeformat </w:instrText>
-      </w:r>
-      <w:r>
-        <w:fldChar w:fldCharType="separate"/>
-      </w:r>
-      <w:r>
-        <w:t>Use Case Specification: &lt;Use-Case Name&gt;</w:t>
-      </w:r>
-      <w:r>
-        <w:fldChar w:fldCharType="end"/>
-      </w:r>
     </w:p>
     <w:p>
       <w:pPr>
         <w:pStyle w:val="Title"/>
         <w:jc w:val="right"/>
-      </w:pPr>
-    </w:p>
-    <w:p>
-      <w:pPr>
-        <w:pStyle w:val="Title"/>
-        <w:jc w:val="right"/>
         <w:rPr>
           <w:sz w:val="28"/>
         </w:rPr>
@@ -57,31 +57,9 @@
     </w:p>
     <w:p/>
     <w:p>
-      <w:pPr>
-        <w:pStyle w:val="InfoBlue"/>
-      </w:pPr>
-      <w:r>
-        <w:t xml:space="preserve">[Note: The following template is provided for use with </w:t>
-      </w:r>
-      <w:r>
-        <w:t>SE3352a course</w:t>
-      </w:r>
-      <w:r>
-        <w:t xml:space="preserve">. Text enclosed in square brackets and displayed in blue italics (style=InfoBlue) is included to provide guidance to the author and should be deleted before publishing the document. A paragraph entered following this style will automatically be set to normal (style=Body Text).]    </w:t>
-      </w:r>
-    </w:p>
-    <w:p>
-      <w:pPr>
-        <w:pStyle w:val="InfoBlue"/>
-      </w:pPr>
-      <w:r>
-        <w:t>[To customize automatic fields (which display a gray background when selected), select File&gt;Properties and replace the Title, Subject and Company fields with</w:t>
-      </w:r>
-      <w:r>
-        <w:t xml:space="preserve"> the appropriate information for this document.    After closing the dialog, automatic fields may be updated throughout the document by selecting Edit&gt;Select All (or Ctrl-A) and pressing F9, or simply click on the field and press F9.  This must be done separately for Headers and Footers.  Alt-F9 will toggle between displaying the field names and the field contents.  See Word help for more information on working with fields.]   </w:t>
-      </w:r>
-    </w:p>
-    <w:p/>
+      <w:bookmarkStart w:id="0" w:name="_GoBack"/>
+      <w:bookmarkEnd w:id="0"/>
+    </w:p>
     <w:p>
       <w:pPr>
         <w:pStyle w:val="BodyText"/>
@@ -229,8 +207,6 @@
             <w:r>
               <w:t>10</w:t>
             </w:r>
-            <w:bookmarkStart w:id="0" w:name="_GoBack"/>
-            <w:bookmarkEnd w:id="0"/>
             <w:r>
               <w:t>/</w:t>
             </w:r>
@@ -264,7 +240,7 @@
               <w:pStyle w:val="Tabletext"/>
             </w:pPr>
             <w:r>
-              <w:t>&lt;details&gt;</w:t>
+              <w:t>Completed use case.</w:t>
             </w:r>
           </w:p>
         </w:tc>
@@ -429,11 +405,11 @@
           <w:tab w:val="left" w:pos="432"/>
         </w:tabs>
         <w:rPr>
-          <w:rFonts w:ascii="Calibri" w:eastAsia="Malgun Gothic" w:hAnsi="Calibri" w:cs="Arial"/>
+          <w:rFonts w:asciiTheme="minorHAnsi" w:eastAsiaTheme="minorEastAsia" w:hAnsiTheme="minorHAnsi" w:cstheme="minorBidi"/>
           <w:noProof/>
           <w:sz w:val="22"/>
           <w:szCs w:val="22"/>
-          <w:lang w:eastAsia="ko-KR"/>
+          <w:lang w:val="en-CA" w:eastAsia="en-CA"/>
         </w:rPr>
       </w:pPr>
       <w:r>
@@ -453,11 +429,11 @@
       </w:r>
       <w:r>
         <w:rPr>
-          <w:rFonts w:ascii="Calibri" w:eastAsia="Malgun Gothic" w:hAnsi="Calibri" w:cs="Arial"/>
+          <w:rFonts w:asciiTheme="minorHAnsi" w:eastAsiaTheme="minorEastAsia" w:hAnsiTheme="minorHAnsi" w:cstheme="minorBidi"/>
           <w:noProof/>
           <w:sz w:val="22"/>
           <w:szCs w:val="22"/>
-          <w:lang w:eastAsia="ko-KR"/>
+          <w:lang w:val="en-CA" w:eastAsia="en-CA"/>
         </w:rPr>
         <w:tab/>
       </w:r>
@@ -483,7 +459,7 @@
         <w:rPr>
           <w:noProof/>
         </w:rPr>
-        <w:instrText xml:space="preserve"> PAGEREF _Toc305784208 \h </w:instrText>
+        <w:instrText xml:space="preserve"> PAGEREF _Toc404289296 \h </w:instrText>
       </w:r>
       <w:r>
         <w:rPr>
@@ -516,11 +492,11 @@
           <w:tab w:val="left" w:pos="432"/>
         </w:tabs>
         <w:rPr>
-          <w:rFonts w:ascii="Calibri" w:eastAsia="Malgun Gothic" w:hAnsi="Calibri" w:cs="Arial"/>
+          <w:rFonts w:asciiTheme="minorHAnsi" w:eastAsiaTheme="minorEastAsia" w:hAnsiTheme="minorHAnsi" w:cstheme="minorBidi"/>
           <w:noProof/>
           <w:sz w:val="22"/>
           <w:szCs w:val="22"/>
-          <w:lang w:eastAsia="ko-KR"/>
+          <w:lang w:val="en-CA" w:eastAsia="en-CA"/>
         </w:rPr>
       </w:pPr>
       <w:r>
@@ -531,11 +507,11 @@
       </w:r>
       <w:r>
         <w:rPr>
-          <w:rFonts w:ascii="Calibri" w:eastAsia="Malgun Gothic" w:hAnsi="Calibri" w:cs="Arial"/>
+          <w:rFonts w:asciiTheme="minorHAnsi" w:eastAsiaTheme="minorEastAsia" w:hAnsiTheme="minorHAnsi" w:cstheme="minorBidi"/>
           <w:noProof/>
           <w:sz w:val="22"/>
           <w:szCs w:val="22"/>
-          <w:lang w:eastAsia="ko-KR"/>
+          <w:lang w:val="en-CA" w:eastAsia="en-CA"/>
         </w:rPr>
         <w:tab/>
       </w:r>
@@ -561,7 +537,7 @@
         <w:rPr>
           <w:noProof/>
         </w:rPr>
-        <w:instrText xml:space="preserve"> PAGEREF _Toc305784209 \h </w:instrText>
+        <w:instrText xml:space="preserve"> PAGEREF _Toc404289297 \h </w:instrText>
       </w:r>
       <w:r>
         <w:rPr>
@@ -594,11 +570,11 @@
           <w:tab w:val="left" w:pos="1000"/>
         </w:tabs>
         <w:rPr>
-          <w:rFonts w:ascii="Calibri" w:eastAsia="Malgun Gothic" w:hAnsi="Calibri" w:cs="Arial"/>
+          <w:rFonts w:asciiTheme="minorHAnsi" w:eastAsiaTheme="minorEastAsia" w:hAnsiTheme="minorHAnsi" w:cstheme="minorBidi"/>
           <w:noProof/>
           <w:sz w:val="22"/>
           <w:szCs w:val="22"/>
-          <w:lang w:eastAsia="ko-KR"/>
+          <w:lang w:val="en-CA" w:eastAsia="en-CA"/>
         </w:rPr>
       </w:pPr>
       <w:r>
@@ -609,11 +585,11 @@
       </w:r>
       <w:r>
         <w:rPr>
-          <w:rFonts w:ascii="Calibri" w:eastAsia="Malgun Gothic" w:hAnsi="Calibri" w:cs="Arial"/>
+          <w:rFonts w:asciiTheme="minorHAnsi" w:eastAsiaTheme="minorEastAsia" w:hAnsiTheme="minorHAnsi" w:cstheme="minorBidi"/>
           <w:noProof/>
           <w:sz w:val="22"/>
           <w:szCs w:val="22"/>
-          <w:lang w:eastAsia="ko-KR"/>
+          <w:lang w:val="en-CA" w:eastAsia="en-CA"/>
         </w:rPr>
         <w:tab/>
       </w:r>
@@ -621,7 +597,7 @@
         <w:rPr>
           <w:noProof/>
         </w:rPr>
-        <w:t>&lt;Participating actor One &gt;</w:t>
+        <w:t>User</w:t>
       </w:r>
       <w:r>
         <w:rPr>
@@ -639,7 +615,7 @@
         <w:rPr>
           <w:noProof/>
         </w:rPr>
-        <w:instrText xml:space="preserve"> PAGEREF _Toc305784210 \h </w:instrText>
+        <w:instrText xml:space="preserve"> PAGEREF _Toc404289298 \h </w:instrText>
       </w:r>
       <w:r>
         <w:rPr>
@@ -672,11 +648,11 @@
           <w:tab w:val="left" w:pos="432"/>
         </w:tabs>
         <w:rPr>
-          <w:rFonts w:ascii="Calibri" w:eastAsia="Malgun Gothic" w:hAnsi="Calibri" w:cs="Arial"/>
+          <w:rFonts w:asciiTheme="minorHAnsi" w:eastAsiaTheme="minorEastAsia" w:hAnsiTheme="minorHAnsi" w:cstheme="minorBidi"/>
           <w:noProof/>
           <w:sz w:val="22"/>
           <w:szCs w:val="22"/>
-          <w:lang w:eastAsia="ko-KR"/>
+          <w:lang w:val="en-CA" w:eastAsia="en-CA"/>
         </w:rPr>
       </w:pPr>
       <w:r>
@@ -687,11 +663,11 @@
       </w:r>
       <w:r>
         <w:rPr>
-          <w:rFonts w:ascii="Calibri" w:eastAsia="Malgun Gothic" w:hAnsi="Calibri" w:cs="Arial"/>
+          <w:rFonts w:asciiTheme="minorHAnsi" w:eastAsiaTheme="minorEastAsia" w:hAnsiTheme="minorHAnsi" w:cstheme="minorBidi"/>
           <w:noProof/>
           <w:sz w:val="22"/>
           <w:szCs w:val="22"/>
-          <w:lang w:eastAsia="ko-KR"/>
+          <w:lang w:val="en-CA" w:eastAsia="en-CA"/>
         </w:rPr>
         <w:tab/>
       </w:r>
@@ -717,7 +693,7 @@
         <w:rPr>
           <w:noProof/>
         </w:rPr>
-        <w:instrText xml:space="preserve"> PAGEREF _Toc305784211 \h </w:instrText>
+        <w:instrText xml:space="preserve"> PAGEREF _Toc404289299 \h </w:instrText>
       </w:r>
       <w:r>
         <w:rPr>
@@ -750,11 +726,11 @@
           <w:tab w:val="left" w:pos="1000"/>
         </w:tabs>
         <w:rPr>
-          <w:rFonts w:ascii="Calibri" w:eastAsia="Malgun Gothic" w:hAnsi="Calibri" w:cs="Arial"/>
+          <w:rFonts w:asciiTheme="minorHAnsi" w:eastAsiaTheme="minorEastAsia" w:hAnsiTheme="minorHAnsi" w:cstheme="minorBidi"/>
           <w:noProof/>
           <w:sz w:val="22"/>
           <w:szCs w:val="22"/>
-          <w:lang w:eastAsia="ko-KR"/>
+          <w:lang w:val="en-CA" w:eastAsia="en-CA"/>
         </w:rPr>
       </w:pPr>
       <w:r>
@@ -765,11 +741,11 @@
       </w:r>
       <w:r>
         <w:rPr>
-          <w:rFonts w:ascii="Calibri" w:eastAsia="Malgun Gothic" w:hAnsi="Calibri" w:cs="Arial"/>
+          <w:rFonts w:asciiTheme="minorHAnsi" w:eastAsiaTheme="minorEastAsia" w:hAnsiTheme="minorHAnsi" w:cstheme="minorBidi"/>
           <w:noProof/>
           <w:sz w:val="22"/>
           <w:szCs w:val="22"/>
-          <w:lang w:eastAsia="ko-KR"/>
+          <w:lang w:val="en-CA" w:eastAsia="en-CA"/>
         </w:rPr>
         <w:tab/>
       </w:r>
@@ -777,7 +753,7 @@
         <w:rPr>
           <w:noProof/>
         </w:rPr>
-        <w:t>&lt; Entry condition One &gt;</w:t>
+        <w:t>User is logged in</w:t>
       </w:r>
       <w:r>
         <w:rPr>
@@ -795,7 +771,7 @@
         <w:rPr>
           <w:noProof/>
         </w:rPr>
-        <w:instrText xml:space="preserve"> PAGEREF _Toc305784212 \h </w:instrText>
+        <w:instrText xml:space="preserve"> PAGEREF _Toc404289300 \h </w:instrText>
       </w:r>
       <w:r>
         <w:rPr>
@@ -828,11 +804,11 @@
           <w:tab w:val="left" w:pos="432"/>
         </w:tabs>
         <w:rPr>
-          <w:rFonts w:ascii="Calibri" w:eastAsia="Malgun Gothic" w:hAnsi="Calibri" w:cs="Arial"/>
+          <w:rFonts w:asciiTheme="minorHAnsi" w:eastAsiaTheme="minorEastAsia" w:hAnsiTheme="minorHAnsi" w:cstheme="minorBidi"/>
           <w:noProof/>
           <w:sz w:val="22"/>
           <w:szCs w:val="22"/>
-          <w:lang w:eastAsia="ko-KR"/>
+          <w:lang w:val="en-CA" w:eastAsia="en-CA"/>
         </w:rPr>
       </w:pPr>
       <w:r>
@@ -843,11 +819,11 @@
       </w:r>
       <w:r>
         <w:rPr>
-          <w:rFonts w:ascii="Calibri" w:eastAsia="Malgun Gothic" w:hAnsi="Calibri" w:cs="Arial"/>
+          <w:rFonts w:asciiTheme="minorHAnsi" w:eastAsiaTheme="minorEastAsia" w:hAnsiTheme="minorHAnsi" w:cstheme="minorBidi"/>
           <w:noProof/>
           <w:sz w:val="22"/>
           <w:szCs w:val="22"/>
-          <w:lang w:eastAsia="ko-KR"/>
+          <w:lang w:val="en-CA" w:eastAsia="en-CA"/>
         </w:rPr>
         <w:tab/>
       </w:r>
@@ -873,7 +849,7 @@
         <w:rPr>
           <w:noProof/>
         </w:rPr>
-        <w:instrText xml:space="preserve"> PAGEREF _Toc305784213 \h </w:instrText>
+        <w:instrText xml:space="preserve"> PAGEREF _Toc404289301 \h </w:instrText>
       </w:r>
       <w:r>
         <w:rPr>
@@ -906,11 +882,11 @@
           <w:tab w:val="left" w:pos="1000"/>
         </w:tabs>
         <w:rPr>
-          <w:rFonts w:ascii="Calibri" w:eastAsia="Malgun Gothic" w:hAnsi="Calibri" w:cs="Arial"/>
+          <w:rFonts w:asciiTheme="minorHAnsi" w:eastAsiaTheme="minorEastAsia" w:hAnsiTheme="minorHAnsi" w:cstheme="minorBidi"/>
           <w:noProof/>
           <w:sz w:val="22"/>
           <w:szCs w:val="22"/>
-          <w:lang w:eastAsia="ko-KR"/>
+          <w:lang w:val="en-CA" w:eastAsia="en-CA"/>
         </w:rPr>
       </w:pPr>
       <w:r>
@@ -921,11 +897,11 @@
       </w:r>
       <w:r>
         <w:rPr>
-          <w:rFonts w:ascii="Calibri" w:eastAsia="Malgun Gothic" w:hAnsi="Calibri" w:cs="Arial"/>
+          <w:rFonts w:asciiTheme="minorHAnsi" w:eastAsiaTheme="minorEastAsia" w:hAnsiTheme="minorHAnsi" w:cstheme="minorBidi"/>
           <w:noProof/>
           <w:sz w:val="22"/>
           <w:szCs w:val="22"/>
-          <w:lang w:eastAsia="ko-KR"/>
+          <w:lang w:val="en-CA" w:eastAsia="en-CA"/>
         </w:rPr>
         <w:tab/>
       </w:r>
@@ -933,7 +909,7 @@
         <w:rPr>
           <w:noProof/>
         </w:rPr>
-        <w:t>First event Flow Title</w:t>
+        <w:t>User selects to create member</w:t>
       </w:r>
       <w:r>
         <w:rPr>
@@ -951,7 +927,7 @@
         <w:rPr>
           <w:noProof/>
         </w:rPr>
-        <w:instrText xml:space="preserve"> PAGEREF _Toc305784214 \h </w:instrText>
+        <w:instrText xml:space="preserve"> PAGEREF _Toc404289302 \h </w:instrText>
       </w:r>
       <w:r>
         <w:rPr>
@@ -984,11 +960,11 @@
           <w:tab w:val="left" w:pos="1000"/>
         </w:tabs>
         <w:rPr>
-          <w:rFonts w:ascii="Calibri" w:eastAsia="Malgun Gothic" w:hAnsi="Calibri" w:cs="Arial"/>
+          <w:rFonts w:asciiTheme="minorHAnsi" w:eastAsiaTheme="minorEastAsia" w:hAnsiTheme="minorHAnsi" w:cstheme="minorBidi"/>
           <w:noProof/>
           <w:sz w:val="22"/>
           <w:szCs w:val="22"/>
-          <w:lang w:eastAsia="ko-KR"/>
+          <w:lang w:val="en-CA" w:eastAsia="en-CA"/>
         </w:rPr>
       </w:pPr>
       <w:r>
@@ -999,11 +975,11 @@
       </w:r>
       <w:r>
         <w:rPr>
-          <w:rFonts w:ascii="Calibri" w:eastAsia="Malgun Gothic" w:hAnsi="Calibri" w:cs="Arial"/>
+          <w:rFonts w:asciiTheme="minorHAnsi" w:eastAsiaTheme="minorEastAsia" w:hAnsiTheme="minorHAnsi" w:cstheme="minorBidi"/>
           <w:noProof/>
           <w:sz w:val="22"/>
           <w:szCs w:val="22"/>
-          <w:lang w:eastAsia="ko-KR"/>
+          <w:lang w:val="en-CA" w:eastAsia="en-CA"/>
         </w:rPr>
         <w:tab/>
       </w:r>
@@ -1011,7 +987,7 @@
         <w:rPr>
           <w:noProof/>
         </w:rPr>
-        <w:t>Another Event Flow Title</w:t>
+        <w:t>User enters sensor data</w:t>
       </w:r>
       <w:r>
         <w:rPr>
@@ -1029,7 +1005,7 @@
         <w:rPr>
           <w:noProof/>
         </w:rPr>
-        <w:instrText xml:space="preserve"> PAGEREF _Toc305784215 \h </w:instrText>
+        <w:instrText xml:space="preserve"> PAGEREF _Toc404289303 \h </w:instrText>
       </w:r>
       <w:r>
         <w:rPr>
@@ -1062,11 +1038,11 @@
           <w:tab w:val="left" w:pos="432"/>
         </w:tabs>
         <w:rPr>
-          <w:rFonts w:ascii="Calibri" w:eastAsia="Malgun Gothic" w:hAnsi="Calibri" w:cs="Arial"/>
+          <w:rFonts w:asciiTheme="minorHAnsi" w:eastAsiaTheme="minorEastAsia" w:hAnsiTheme="minorHAnsi" w:cstheme="minorBidi"/>
           <w:noProof/>
           <w:sz w:val="22"/>
           <w:szCs w:val="22"/>
-          <w:lang w:eastAsia="ko-KR"/>
+          <w:lang w:val="en-CA" w:eastAsia="en-CA"/>
         </w:rPr>
       </w:pPr>
       <w:r>
@@ -1077,11 +1053,11 @@
       </w:r>
       <w:r>
         <w:rPr>
-          <w:rFonts w:ascii="Calibri" w:eastAsia="Malgun Gothic" w:hAnsi="Calibri" w:cs="Arial"/>
+          <w:rFonts w:asciiTheme="minorHAnsi" w:eastAsiaTheme="minorEastAsia" w:hAnsiTheme="minorHAnsi" w:cstheme="minorBidi"/>
           <w:noProof/>
           <w:sz w:val="22"/>
           <w:szCs w:val="22"/>
-          <w:lang w:eastAsia="ko-KR"/>
+          <w:lang w:val="en-CA" w:eastAsia="en-CA"/>
         </w:rPr>
         <w:tab/>
       </w:r>
@@ -1107,7 +1083,7 @@
         <w:rPr>
           <w:noProof/>
         </w:rPr>
-        <w:instrText xml:space="preserve"> PAGEREF _Toc305784216 \h </w:instrText>
+        <w:instrText xml:space="preserve"> PAGEREF _Toc404289304 \h </w:instrText>
       </w:r>
       <w:r>
         <w:rPr>
@@ -1140,11 +1116,11 @@
           <w:tab w:val="left" w:pos="1000"/>
         </w:tabs>
         <w:rPr>
-          <w:rFonts w:ascii="Calibri" w:eastAsia="Malgun Gothic" w:hAnsi="Calibri" w:cs="Arial"/>
+          <w:rFonts w:asciiTheme="minorHAnsi" w:eastAsiaTheme="minorEastAsia" w:hAnsiTheme="minorHAnsi" w:cstheme="minorBidi"/>
           <w:noProof/>
           <w:sz w:val="22"/>
           <w:szCs w:val="22"/>
-          <w:lang w:eastAsia="ko-KR"/>
+          <w:lang w:val="en-CA" w:eastAsia="en-CA"/>
         </w:rPr>
       </w:pPr>
       <w:r>
@@ -1155,11 +1131,11 @@
       </w:r>
       <w:r>
         <w:rPr>
-          <w:rFonts w:ascii="Calibri" w:eastAsia="Malgun Gothic" w:hAnsi="Calibri" w:cs="Arial"/>
+          <w:rFonts w:asciiTheme="minorHAnsi" w:eastAsiaTheme="minorEastAsia" w:hAnsiTheme="minorHAnsi" w:cstheme="minorBidi"/>
           <w:noProof/>
           <w:sz w:val="22"/>
           <w:szCs w:val="22"/>
-          <w:lang w:eastAsia="ko-KR"/>
+          <w:lang w:val="en-CA" w:eastAsia="en-CA"/>
         </w:rPr>
         <w:tab/>
       </w:r>
@@ -1167,7 +1143,7 @@
         <w:rPr>
           <w:noProof/>
         </w:rPr>
-        <w:t>&lt; Exit condition one &gt;</w:t>
+        <w:t>Member is created</w:t>
       </w:r>
       <w:r>
         <w:rPr>
@@ -1185,7 +1161,7 @@
         <w:rPr>
           <w:noProof/>
         </w:rPr>
-        <w:instrText xml:space="preserve"> PAGEREF _Toc305784217 \h </w:instrText>
+        <w:instrText xml:space="preserve"> PAGEREF _Toc404289305 \h </w:instrText>
       </w:r>
       <w:r>
         <w:rPr>
@@ -1218,11 +1194,11 @@
           <w:tab w:val="left" w:pos="432"/>
         </w:tabs>
         <w:rPr>
-          <w:rFonts w:ascii="Calibri" w:eastAsia="Malgun Gothic" w:hAnsi="Calibri" w:cs="Arial"/>
+          <w:rFonts w:asciiTheme="minorHAnsi" w:eastAsiaTheme="minorEastAsia" w:hAnsiTheme="minorHAnsi" w:cstheme="minorBidi"/>
           <w:noProof/>
           <w:sz w:val="22"/>
           <w:szCs w:val="22"/>
-          <w:lang w:eastAsia="ko-KR"/>
+          <w:lang w:val="en-CA" w:eastAsia="en-CA"/>
         </w:rPr>
       </w:pPr>
       <w:r>
@@ -1233,11 +1209,11 @@
       </w:r>
       <w:r>
         <w:rPr>
-          <w:rFonts w:ascii="Calibri" w:eastAsia="Malgun Gothic" w:hAnsi="Calibri" w:cs="Arial"/>
+          <w:rFonts w:asciiTheme="minorHAnsi" w:eastAsiaTheme="minorEastAsia" w:hAnsiTheme="minorHAnsi" w:cstheme="minorBidi"/>
           <w:noProof/>
           <w:sz w:val="22"/>
           <w:szCs w:val="22"/>
-          <w:lang w:eastAsia="ko-KR"/>
+          <w:lang w:val="en-CA" w:eastAsia="en-CA"/>
         </w:rPr>
         <w:tab/>
       </w:r>
@@ -1263,7 +1239,7 @@
         <w:rPr>
           <w:noProof/>
         </w:rPr>
-        <w:instrText xml:space="preserve"> PAGEREF _Toc305784218 \h </w:instrText>
+        <w:instrText xml:space="preserve"> PAGEREF _Toc404289306 \h </w:instrText>
       </w:r>
       <w:r>
         <w:rPr>
@@ -1296,11 +1272,11 @@
           <w:tab w:val="left" w:pos="1000"/>
         </w:tabs>
         <w:rPr>
-          <w:rFonts w:ascii="Calibri" w:eastAsia="Malgun Gothic" w:hAnsi="Calibri" w:cs="Arial"/>
+          <w:rFonts w:asciiTheme="minorHAnsi" w:eastAsiaTheme="minorEastAsia" w:hAnsiTheme="minorHAnsi" w:cstheme="minorBidi"/>
           <w:noProof/>
           <w:sz w:val="22"/>
           <w:szCs w:val="22"/>
-          <w:lang w:eastAsia="ko-KR"/>
+          <w:lang w:val="en-CA" w:eastAsia="en-CA"/>
         </w:rPr>
       </w:pPr>
       <w:r>
@@ -1311,11 +1287,11 @@
       </w:r>
       <w:r>
         <w:rPr>
-          <w:rFonts w:ascii="Calibri" w:eastAsia="Malgun Gothic" w:hAnsi="Calibri" w:cs="Arial"/>
+          <w:rFonts w:asciiTheme="minorHAnsi" w:eastAsiaTheme="minorEastAsia" w:hAnsiTheme="minorHAnsi" w:cstheme="minorBidi"/>
           <w:noProof/>
           <w:sz w:val="22"/>
           <w:szCs w:val="22"/>
-          <w:lang w:eastAsia="ko-KR"/>
+          <w:lang w:val="en-CA" w:eastAsia="en-CA"/>
         </w:rPr>
         <w:tab/>
       </w:r>
@@ -1341,7 +1317,7 @@
         <w:rPr>
           <w:noProof/>
         </w:rPr>
-        <w:instrText xml:space="preserve"> PAGEREF _Toc305784219 \h </w:instrText>
+        <w:instrText xml:space="preserve"> PAGEREF _Toc404289307 \h </w:instrText>
       </w:r>
       <w:r>
         <w:rPr>
@@ -1390,22 +1366,11 @@
       <w:pPr>
         <w:pStyle w:val="Title"/>
       </w:pPr>
-      <w:r>
-        <w:lastRenderedPageBreak/>
-        <w:fldChar w:fldCharType="begin"/>
-      </w:r>
-      <w:r>
-        <w:instrText xml:space="preserve">title  \* Mergeformat </w:instrText>
-      </w:r>
-      <w:r>
-        <w:fldChar w:fldCharType="separate"/>
-      </w:r>
-      <w:r>
-        <w:t>Use Case Specification: &lt;Use-Case Name&gt;</w:t>
-      </w:r>
-      <w:r>
-        <w:fldChar w:fldCharType="end"/>
-      </w:r>
+      <w:fldSimple w:instr="title  \* Mergeformat ">
+        <w:r>
+          <w:t>Use Case Specification: Create Member</w:t>
+        </w:r>
+      </w:fldSimple>
       <w:bookmarkStart w:id="1" w:name="_Toc423410237"/>
       <w:bookmarkStart w:id="2" w:name="_Toc425054503"/>
       <w:r>
@@ -1419,53 +1384,36 @@
         <w:pStyle w:val="Heading1"/>
       </w:pPr>
       <w:bookmarkStart w:id="3" w:name="_Toc455894744"/>
-      <w:bookmarkStart w:id="4" w:name="_Toc305784208"/>
-      <w:bookmarkStart w:id="5" w:name="_Toc455894743"/>
-      <w:bookmarkStart w:id="6" w:name="_Toc423410238"/>
-      <w:bookmarkStart w:id="7" w:name="_Toc425054504"/>
+      <w:bookmarkStart w:id="4" w:name="_Toc455894743"/>
+      <w:bookmarkStart w:id="5" w:name="_Toc423410238"/>
+      <w:bookmarkStart w:id="6" w:name="_Toc425054504"/>
+      <w:bookmarkStart w:id="7" w:name="_Toc404289296"/>
       <w:r>
         <w:t>Brief Description</w:t>
       </w:r>
       <w:bookmarkEnd w:id="3"/>
+      <w:bookmarkEnd w:id="7"/>
+      <w:r>
+        <w:t xml:space="preserve"> </w:t>
+      </w:r>
       <w:bookmarkEnd w:id="4"/>
-      <w:r>
-        <w:t xml:space="preserve"> </w:t>
-      </w:r>
-      <w:bookmarkEnd w:id="5"/>
-    </w:p>
+    </w:p>
+    <w:bookmarkEnd w:id="5"/>
     <w:bookmarkEnd w:id="6"/>
-    <w:bookmarkEnd w:id="7"/>
-    <w:p>
-      <w:pPr>
-        <w:pStyle w:val="InfoBlue"/>
-      </w:pPr>
-      <w:r>
-        <w:t xml:space="preserve"> </w:t>
-      </w:r>
-      <w:r>
-        <w:t>[</w:t>
-      </w:r>
-      <w:r>
-        <w:t>The name of the use case is unique across the system so that developers (and project participants) can unambiguously refer to the use case.</w:t>
-      </w:r>
-      <w:r>
-        <w:br/>
-      </w:r>
-      <w:r>
-        <w:t>The description should briefly convey the role and purpose of the use case.  A single paragraph should suffice for this description.]</w:t>
-      </w:r>
-    </w:p>
     <w:p>
       <w:pPr>
         <w:pStyle w:val="BodyText"/>
       </w:pPr>
+      <w:r>
+        <w:t>The purpose of this use case is to create a profile of a member (a miner or a mining vehicle) that represents a member assigned to an end device in the mine.</w:t>
+      </w:r>
     </w:p>
     <w:p>
       <w:pPr>
         <w:pStyle w:val="Heading1"/>
         <w:widowControl/>
       </w:pPr>
-      <w:bookmarkStart w:id="8" w:name="_Toc305784209"/>
+      <w:bookmarkStart w:id="8" w:name="_Toc404289297"/>
       <w:r>
         <w:t>Participating actor</w:t>
       </w:r>
@@ -1476,121 +1424,130 @@
         <w:pStyle w:val="Heading2"/>
         <w:widowControl/>
       </w:pPr>
-      <w:bookmarkStart w:id="9" w:name="_Toc305784210"/>
-      <w:r>
-        <w:t>&lt;</w:t>
-      </w:r>
-      <w:r>
-        <w:t>Participating actor</w:t>
-      </w:r>
-      <w:r>
-        <w:t xml:space="preserve"> One &gt;</w:t>
+      <w:bookmarkStart w:id="9" w:name="_Toc404289298"/>
+      <w:r>
+        <w:t>User</w:t>
       </w:r>
       <w:bookmarkEnd w:id="9"/>
     </w:p>
     <w:p>
       <w:pPr>
-        <w:pStyle w:val="InfoBlue"/>
-      </w:pPr>
-      <w:r>
-        <w:t xml:space="preserve"> </w:t>
-      </w:r>
-      <w:r>
-        <w:t>[</w:t>
-      </w:r>
-      <w:r>
-        <w:t>Participating actors are actors interacting with the use case</w:t>
-      </w:r>
-      <w:r>
-        <w:t>.]</w:t>
-      </w:r>
-    </w:p>
-    <w:p>
-      <w:pPr>
         <w:pStyle w:val="BodyText"/>
       </w:pPr>
+      <w:r>
+        <w:t>A person using the TMS.</w:t>
+      </w:r>
     </w:p>
     <w:p>
       <w:pPr>
         <w:pStyle w:val="Heading1"/>
         <w:widowControl/>
       </w:pPr>
-      <w:bookmarkStart w:id="10" w:name="_Toc305784211"/>
+      <w:bookmarkStart w:id="10" w:name="_Toc404289299"/>
       <w:r>
         <w:t>Entry conditions</w:t>
       </w:r>
       <w:bookmarkEnd w:id="10"/>
-    </w:p>
-    <w:p>
-      <w:pPr>
-        <w:pStyle w:val="InfoBlue"/>
-      </w:pPr>
-      <w:r>
-        <w:t>[Entry conditions describe the conditions that need to be satisfied before the use case is initiated.]</w:t>
-      </w:r>
     </w:p>
     <w:p>
       <w:pPr>
         <w:pStyle w:val="Heading2"/>
         <w:widowControl/>
       </w:pPr>
-      <w:bookmarkStart w:id="11" w:name="_Toc423410254"/>
-      <w:bookmarkStart w:id="12" w:name="_Toc425054513"/>
-      <w:bookmarkStart w:id="13" w:name="_Toc455894753"/>
-      <w:bookmarkStart w:id="14" w:name="_Toc305784212"/>
-      <w:r>
-        <w:t>&lt; Entry condition One &gt;</w:t>
+      <w:bookmarkStart w:id="11" w:name="_Toc404289300"/>
+      <w:r>
+        <w:t>User is logged in</w:t>
       </w:r>
       <w:bookmarkEnd w:id="11"/>
-      <w:bookmarkEnd w:id="12"/>
-      <w:bookmarkEnd w:id="13"/>
-      <w:bookmarkEnd w:id="14"/>
+    </w:p>
+    <w:p>
+      <w:pPr>
+        <w:ind w:left="720"/>
+      </w:pPr>
+      <w:r>
+        <w:t xml:space="preserve">The user has completed the </w:t>
+      </w:r>
+      <w:proofErr w:type="spellStart"/>
+      <w:r>
+        <w:t>LogIn</w:t>
+      </w:r>
+      <w:proofErr w:type="spellEnd"/>
+      <w:r>
+        <w:t xml:space="preserve"> use case.</w:t>
+      </w:r>
     </w:p>
     <w:p>
       <w:pPr>
         <w:pStyle w:val="Heading1"/>
         <w:widowControl/>
       </w:pPr>
-      <w:bookmarkStart w:id="15" w:name="_Toc305784213"/>
+      <w:bookmarkStart w:id="12" w:name="_Toc404289301"/>
       <w:r>
         <w:t>Flow of Events</w:t>
       </w:r>
-      <w:bookmarkEnd w:id="15"/>
+      <w:bookmarkEnd w:id="12"/>
     </w:p>
     <w:p>
       <w:pPr>
         <w:pStyle w:val="Heading2"/>
         <w:widowControl/>
       </w:pPr>
-      <w:bookmarkStart w:id="16" w:name="_Toc305784214"/>
-      <w:r>
-        <w:t>First event Flow Title</w:t>
-      </w:r>
-      <w:bookmarkEnd w:id="16"/>
+      <w:bookmarkStart w:id="13" w:name="_Toc402556036"/>
+      <w:bookmarkStart w:id="14" w:name="_Toc404286988"/>
+      <w:bookmarkStart w:id="15" w:name="_Toc404289302"/>
+      <w:r>
+        <w:t>User selects to create</w:t>
+      </w:r>
+      <w:bookmarkEnd w:id="13"/>
       <w:r>
         <w:t xml:space="preserve"> </w:t>
       </w:r>
-    </w:p>
-    <w:p>
-      <w:pPr>
-        <w:pStyle w:val="InfoBlue"/>
-      </w:pPr>
-      <w:r>
-        <w:t xml:space="preserve"> </w:t>
-      </w:r>
-      <w:r>
-        <w:t>[This use case starts when the actor does something.  An actor always initiates use Cases.  The use case should describe what the actor does and what the system does in response.  It should be phrased in the form of a dialog between the actor and the system.</w:t>
-      </w:r>
-    </w:p>
-    <w:p>
-      <w:pPr>
-        <w:pStyle w:val="InfoBlue"/>
-      </w:pPr>
-      <w:r>
-        <w:t>The flow of events describes the sequence of actions of the use case, which are numbered for reference. The common case (i.e., cases that occur frequently) and the exceptional cases (i.e., cases that seldom occur, such as errors and unusual conditions) are described separately in different use cases for clarity</w:t>
-      </w:r>
-      <w:r>
-        <w:t xml:space="preserve">. </w:t>
+      <w:bookmarkEnd w:id="14"/>
+      <w:r>
+        <w:t>member</w:t>
+      </w:r>
+      <w:bookmarkEnd w:id="15"/>
+    </w:p>
+    <w:p>
+      <w:pPr>
+        <w:pStyle w:val="BodyText"/>
+        <w:numPr>
+          <w:ilvl w:val="0"/>
+          <w:numId w:val="2"/>
+        </w:numPr>
+      </w:pPr>
+      <w:r>
+        <w:t xml:space="preserve">In the main menu window, the user initiates the use case by clicking to create a </w:t>
+      </w:r>
+      <w:r>
+        <w:t>member</w:t>
+      </w:r>
+      <w:r>
+        <w:t>.</w:t>
+      </w:r>
+    </w:p>
+    <w:p>
+      <w:pPr>
+        <w:pStyle w:val="BodyText"/>
+        <w:numPr>
+          <w:ilvl w:val="0"/>
+          <w:numId w:val="2"/>
+        </w:numPr>
+      </w:pPr>
+      <w:r>
+        <w:t xml:space="preserve">The </w:t>
+      </w:r>
+      <w:r>
+        <w:t>member</w:t>
+      </w:r>
+      <w:r>
+        <w:t xml:space="preserve"> creation </w:t>
+      </w:r>
+      <w:r>
+        <w:t>window</w:t>
+      </w:r>
+      <w:r>
+        <w:t xml:space="preserve"> is opened</w:t>
       </w:r>
     </w:p>
     <w:p>
@@ -1598,36 +1555,48 @@
         <w:pStyle w:val="Heading2"/>
         <w:widowControl/>
       </w:pPr>
-      <w:bookmarkStart w:id="17" w:name="_Toc305784215"/>
-      <w:bookmarkStart w:id="18" w:name="_Toc423410242"/>
-      <w:bookmarkStart w:id="19" w:name="_Toc425054508"/>
-      <w:bookmarkStart w:id="20" w:name="_Toc455894748"/>
-      <w:r>
-        <w:t>Another Event Flow Title</w:t>
-      </w:r>
-      <w:bookmarkEnd w:id="17"/>
-      <w:r>
-        <w:t xml:space="preserve"> </w:t>
-      </w:r>
-    </w:p>
+      <w:bookmarkStart w:id="16" w:name="_Toc404286989"/>
+      <w:bookmarkStart w:id="17" w:name="_Toc423410242"/>
+      <w:bookmarkStart w:id="18" w:name="_Toc425054508"/>
+      <w:bookmarkStart w:id="19" w:name="_Toc455894748"/>
+      <w:bookmarkStart w:id="20" w:name="_Toc404289303"/>
+      <w:r>
+        <w:t>User enters sensor data</w:t>
+      </w:r>
+      <w:bookmarkEnd w:id="16"/>
+      <w:bookmarkEnd w:id="20"/>
+    </w:p>
+    <w:bookmarkEnd w:id="17"/>
     <w:bookmarkEnd w:id="18"/>
     <w:bookmarkEnd w:id="19"/>
-    <w:bookmarkEnd w:id="20"/>
-    <w:p>
-      <w:pPr>
-        <w:pStyle w:val="InfoBlue"/>
-      </w:pPr>
+    <w:p>
+      <w:pPr>
+        <w:pStyle w:val="BodyText"/>
+        <w:numPr>
+          <w:ilvl w:val="0"/>
+          <w:numId w:val="3"/>
+        </w:numPr>
+      </w:pPr>
+      <w:r>
+        <w:t xml:space="preserve">The user enters the </w:t>
+      </w:r>
+      <w:r>
+        <w:t>member’s</w:t>
+      </w:r>
+      <w:r>
+        <w:t xml:space="preserve"> name</w:t>
+      </w:r>
+      <w:r>
+        <w:t>, address, phone number, etc… in text</w:t>
+      </w:r>
       <w:r>
         <w:t xml:space="preserve"> </w:t>
       </w:r>
       <w:r>
-        <w:t>[</w:t>
-      </w:r>
-      <w:r>
-        <w:t>There may be, and most likely will be, a number of events flows in a use case.</w:t>
-      </w:r>
-      <w:r>
-        <w:t>]</w:t>
+        <w:t xml:space="preserve">fields </w:t>
+      </w:r>
+      <w:r>
+        <w:t>and presses the confirm button</w:t>
       </w:r>
     </w:p>
     <w:p>
@@ -1635,7 +1604,7 @@
         <w:pStyle w:val="Heading1"/>
         <w:widowControl/>
       </w:pPr>
-      <w:bookmarkStart w:id="21" w:name="_Toc305784216"/>
+      <w:bookmarkStart w:id="21" w:name="_Toc404289304"/>
       <w:r>
         <w:t>Exit</w:t>
       </w:r>
@@ -1643,109 +1612,56 @@
         <w:t xml:space="preserve"> Conditions</w:t>
       </w:r>
       <w:bookmarkEnd w:id="21"/>
-    </w:p>
-    <w:p>
-      <w:pPr>
-        <w:pStyle w:val="InfoBlue"/>
-      </w:pPr>
-      <w:r>
-        <w:t>[</w:t>
-      </w:r>
-      <w:r>
-        <w:t>Exit conditions describe the conditions that are satisfied after the completion of the use case</w:t>
-      </w:r>
-      <w:r>
-        <w:t>.]</w:t>
-      </w:r>
     </w:p>
     <w:p>
       <w:pPr>
         <w:pStyle w:val="Heading2"/>
         <w:widowControl/>
       </w:pPr>
-      <w:bookmarkStart w:id="22" w:name="_Toc423410256"/>
-      <w:bookmarkStart w:id="23" w:name="_Toc425054515"/>
-      <w:bookmarkStart w:id="24" w:name="_Toc455894755"/>
-      <w:bookmarkStart w:id="25" w:name="_Toc305784217"/>
-      <w:r>
-        <w:t xml:space="preserve">&lt; </w:t>
-      </w:r>
-      <w:r>
-        <w:t>Exit</w:t>
-      </w:r>
-      <w:r>
-        <w:t xml:space="preserve"> condition </w:t>
-      </w:r>
-      <w:r>
-        <w:t>one</w:t>
-      </w:r>
-      <w:r>
-        <w:t xml:space="preserve"> &gt;</w:t>
+      <w:bookmarkStart w:id="22" w:name="_Toc404289305"/>
+      <w:r>
+        <w:t>Member is created</w:t>
       </w:r>
       <w:bookmarkEnd w:id="22"/>
+    </w:p>
+    <w:p>
+      <w:pPr>
+        <w:ind w:left="720"/>
+      </w:pPr>
+      <w:r>
+        <w:t>Member data is created and saved to the database.</w:t>
+      </w:r>
+    </w:p>
+    <w:p>
+      <w:pPr>
+        <w:pStyle w:val="Heading1"/>
+      </w:pPr>
+      <w:bookmarkStart w:id="23" w:name="_Toc404289306"/>
+      <w:r>
+        <w:t>Quality requirements</w:t>
+      </w:r>
       <w:bookmarkEnd w:id="23"/>
+    </w:p>
+    <w:p>
+      <w:pPr>
+        <w:pStyle w:val="Heading2"/>
+      </w:pPr>
+      <w:bookmarkStart w:id="24" w:name="_Toc455894757"/>
+      <w:bookmarkStart w:id="25" w:name="_Toc404289307"/>
+      <w:r>
+        <w:t>&lt;</w:t>
+      </w:r>
+      <w:r>
+        <w:t>Quality requirement</w:t>
+      </w:r>
+      <w:r>
+        <w:t xml:space="preserve"> one</w:t>
+      </w:r>
+      <w:r>
+        <w:t>&gt;</w:t>
+      </w:r>
       <w:bookmarkEnd w:id="24"/>
       <w:bookmarkEnd w:id="25"/>
-    </w:p>
-    <w:p>
-      <w:pPr>
-        <w:pStyle w:val="Heading1"/>
-      </w:pPr>
-      <w:bookmarkStart w:id="26" w:name="_Toc305784218"/>
-      <w:r>
-        <w:t>Quality requirements</w:t>
-      </w:r>
-      <w:bookmarkEnd w:id="26"/>
-    </w:p>
-    <w:p>
-      <w:pPr>
-        <w:pStyle w:val="InfoBlue"/>
-      </w:pPr>
-      <w:r>
-        <w:t>[</w:t>
-      </w:r>
-      <w:r>
-        <w:t xml:space="preserve">Quality </w:t>
-      </w:r>
-      <w:r>
-        <w:t>requirements are requirements that are not related to the functionality of the</w:t>
-      </w:r>
-      <w:r>
-        <w:t xml:space="preserve"> </w:t>
-      </w:r>
-      <w:r>
-        <w:t>system. These include constraints on the performance of the system, its implementation,</w:t>
-      </w:r>
-      <w:r>
-        <w:t xml:space="preserve"> </w:t>
-      </w:r>
-      <w:r>
-        <w:t>the hardware platforms it runs on, and so on</w:t>
-      </w:r>
-      <w:r>
-        <w:t>]</w:t>
-      </w:r>
-    </w:p>
-    <w:p>
-      <w:pPr>
-        <w:pStyle w:val="Heading2"/>
-      </w:pPr>
-      <w:bookmarkStart w:id="27" w:name="_Toc455894757"/>
-      <w:bookmarkStart w:id="28" w:name="_Toc305784219"/>
-      <w:r>
-        <w:t>&lt;</w:t>
-      </w:r>
-      <w:r>
-        <w:t>Quality requirement</w:t>
-      </w:r>
-      <w:r>
-        <w:t xml:space="preserve"> one</w:t>
-      </w:r>
-      <w:r>
-        <w:t>&gt;</w:t>
-      </w:r>
-      <w:bookmarkEnd w:id="27"/>
-      <w:bookmarkEnd w:id="28"/>
     </w:p>
     <w:sectPr>
       <w:endnotePr>
@@ -1898,7 +1814,7 @@
               <w:rStyle w:val="PageNumber"/>
               <w:noProof/>
             </w:rPr>
-            <w:t>ii</w:t>
+            <w:t>1</w:t>
           </w:r>
           <w:r>
             <w:rPr>
@@ -2060,21 +1976,11 @@
           <w:tcW w:w="6379" w:type="dxa"/>
         </w:tcPr>
         <w:p>
-          <w:r>
-            <w:fldChar w:fldCharType="begin"/>
-          </w:r>
-          <w:r>
-            <w:instrText xml:space="preserve">subject  \* Mergeformat </w:instrText>
-          </w:r>
-          <w:r>
-            <w:fldChar w:fldCharType="separate"/>
-          </w:r>
-          <w:r>
-            <w:t>Automated Wireless Asset Tracking for Underground Mines</w:t>
-          </w:r>
-          <w:r>
-            <w:fldChar w:fldCharType="end"/>
-          </w:r>
+          <w:fldSimple w:instr="subject  \* Mergeformat ">
+            <w:r>
+              <w:t>Automated Wireless Asset Tracking for Underground Mines</w:t>
+            </w:r>
+          </w:fldSimple>
         </w:p>
       </w:tc>
       <w:tc>
@@ -2104,21 +2010,11 @@
           <w:tcW w:w="6379" w:type="dxa"/>
         </w:tcPr>
         <w:p>
-          <w:r>
-            <w:fldChar w:fldCharType="begin"/>
-          </w:r>
-          <w:r>
-            <w:instrText xml:space="preserve">title  \* Mergeformat </w:instrText>
-          </w:r>
-          <w:r>
-            <w:fldChar w:fldCharType="separate"/>
-          </w:r>
-          <w:r>
-            <w:t>Use Case Specification: &lt;Use-Case Name&gt;</w:t>
-          </w:r>
-          <w:r>
-            <w:fldChar w:fldCharType="end"/>
-          </w:r>
+          <w:fldSimple w:instr="title  \* Mergeformat ">
+            <w:r>
+              <w:t>Use Case Specification: Create Member</w:t>
+            </w:r>
+          </w:fldSimple>
         </w:p>
       </w:tc>
       <w:tc>
@@ -2151,15 +2047,11 @@
           <w:gridSpan w:val="2"/>
         </w:tcPr>
         <w:p>
+          <w:proofErr w:type="spellStart"/>
           <w:r>
-            <w:t xml:space="preserve">&lt;document </w:t>
+            <w:t>CreateMember</w:t>
           </w:r>
-          <w:r>
-            <w:t>name</w:t>
-          </w:r>
-          <w:r>
-            <w:t>&gt;</w:t>
-          </w:r>
+          <w:proofErr w:type="spellEnd"/>
         </w:p>
       </w:tc>
     </w:tr>
@@ -2251,8 +2143,240 @@
       <w:lvlJc w:val="left"/>
     </w:lvl>
   </w:abstractNum>
+  <w:abstractNum w:abstractNumId="1">
+    <w:nsid w:val="3FB13BEE"/>
+    <w:multiLevelType w:val="hybridMultilevel"/>
+    <w:tmpl w:val="B0AC6264"/>
+    <w:lvl w:ilvl="0" w:tplc="10090001">
+      <w:start w:val="1"/>
+      <w:numFmt w:val="bullet"/>
+      <w:lvlText w:val=""/>
+      <w:lvlJc w:val="left"/>
+      <w:pPr>
+        <w:ind w:left="1080" w:hanging="360"/>
+      </w:pPr>
+      <w:rPr>
+        <w:rFonts w:ascii="Symbol" w:hAnsi="Symbol" w:hint="default"/>
+      </w:rPr>
+    </w:lvl>
+    <w:lvl w:ilvl="1" w:tplc="10090003" w:tentative="1">
+      <w:start w:val="1"/>
+      <w:numFmt w:val="bullet"/>
+      <w:lvlText w:val="o"/>
+      <w:lvlJc w:val="left"/>
+      <w:pPr>
+        <w:ind w:left="1800" w:hanging="360"/>
+      </w:pPr>
+      <w:rPr>
+        <w:rFonts w:ascii="Courier New" w:hAnsi="Courier New" w:cs="Courier New" w:hint="default"/>
+      </w:rPr>
+    </w:lvl>
+    <w:lvl w:ilvl="2" w:tplc="10090005" w:tentative="1">
+      <w:start w:val="1"/>
+      <w:numFmt w:val="bullet"/>
+      <w:lvlText w:val=""/>
+      <w:lvlJc w:val="left"/>
+      <w:pPr>
+        <w:ind w:left="2520" w:hanging="360"/>
+      </w:pPr>
+      <w:rPr>
+        <w:rFonts w:ascii="Wingdings" w:hAnsi="Wingdings" w:hint="default"/>
+      </w:rPr>
+    </w:lvl>
+    <w:lvl w:ilvl="3" w:tplc="10090001" w:tentative="1">
+      <w:start w:val="1"/>
+      <w:numFmt w:val="bullet"/>
+      <w:lvlText w:val=""/>
+      <w:lvlJc w:val="left"/>
+      <w:pPr>
+        <w:ind w:left="3240" w:hanging="360"/>
+      </w:pPr>
+      <w:rPr>
+        <w:rFonts w:ascii="Symbol" w:hAnsi="Symbol" w:hint="default"/>
+      </w:rPr>
+    </w:lvl>
+    <w:lvl w:ilvl="4" w:tplc="10090003" w:tentative="1">
+      <w:start w:val="1"/>
+      <w:numFmt w:val="bullet"/>
+      <w:lvlText w:val="o"/>
+      <w:lvlJc w:val="left"/>
+      <w:pPr>
+        <w:ind w:left="3960" w:hanging="360"/>
+      </w:pPr>
+      <w:rPr>
+        <w:rFonts w:ascii="Courier New" w:hAnsi="Courier New" w:cs="Courier New" w:hint="default"/>
+      </w:rPr>
+    </w:lvl>
+    <w:lvl w:ilvl="5" w:tplc="10090005" w:tentative="1">
+      <w:start w:val="1"/>
+      <w:numFmt w:val="bullet"/>
+      <w:lvlText w:val=""/>
+      <w:lvlJc w:val="left"/>
+      <w:pPr>
+        <w:ind w:left="4680" w:hanging="360"/>
+      </w:pPr>
+      <w:rPr>
+        <w:rFonts w:ascii="Wingdings" w:hAnsi="Wingdings" w:hint="default"/>
+      </w:rPr>
+    </w:lvl>
+    <w:lvl w:ilvl="6" w:tplc="10090001" w:tentative="1">
+      <w:start w:val="1"/>
+      <w:numFmt w:val="bullet"/>
+      <w:lvlText w:val=""/>
+      <w:lvlJc w:val="left"/>
+      <w:pPr>
+        <w:ind w:left="5400" w:hanging="360"/>
+      </w:pPr>
+      <w:rPr>
+        <w:rFonts w:ascii="Symbol" w:hAnsi="Symbol" w:hint="default"/>
+      </w:rPr>
+    </w:lvl>
+    <w:lvl w:ilvl="7" w:tplc="10090003" w:tentative="1">
+      <w:start w:val="1"/>
+      <w:numFmt w:val="bullet"/>
+      <w:lvlText w:val="o"/>
+      <w:lvlJc w:val="left"/>
+      <w:pPr>
+        <w:ind w:left="6120" w:hanging="360"/>
+      </w:pPr>
+      <w:rPr>
+        <w:rFonts w:ascii="Courier New" w:hAnsi="Courier New" w:cs="Courier New" w:hint="default"/>
+      </w:rPr>
+    </w:lvl>
+    <w:lvl w:ilvl="8" w:tplc="10090005" w:tentative="1">
+      <w:start w:val="1"/>
+      <w:numFmt w:val="bullet"/>
+      <w:lvlText w:val=""/>
+      <w:lvlJc w:val="left"/>
+      <w:pPr>
+        <w:ind w:left="6840" w:hanging="360"/>
+      </w:pPr>
+      <w:rPr>
+        <w:rFonts w:ascii="Wingdings" w:hAnsi="Wingdings" w:hint="default"/>
+      </w:rPr>
+    </w:lvl>
+  </w:abstractNum>
+  <w:abstractNum w:abstractNumId="2">
+    <w:nsid w:val="51F26780"/>
+    <w:multiLevelType w:val="hybridMultilevel"/>
+    <w:tmpl w:val="BB0EA600"/>
+    <w:lvl w:ilvl="0" w:tplc="10090001">
+      <w:start w:val="1"/>
+      <w:numFmt w:val="bullet"/>
+      <w:lvlText w:val=""/>
+      <w:lvlJc w:val="left"/>
+      <w:pPr>
+        <w:ind w:left="1080" w:hanging="360"/>
+      </w:pPr>
+      <w:rPr>
+        <w:rFonts w:ascii="Symbol" w:hAnsi="Symbol" w:hint="default"/>
+      </w:rPr>
+    </w:lvl>
+    <w:lvl w:ilvl="1" w:tplc="10090003" w:tentative="1">
+      <w:start w:val="1"/>
+      <w:numFmt w:val="bullet"/>
+      <w:lvlText w:val="o"/>
+      <w:lvlJc w:val="left"/>
+      <w:pPr>
+        <w:ind w:left="1800" w:hanging="360"/>
+      </w:pPr>
+      <w:rPr>
+        <w:rFonts w:ascii="Courier New" w:hAnsi="Courier New" w:cs="Courier New" w:hint="default"/>
+      </w:rPr>
+    </w:lvl>
+    <w:lvl w:ilvl="2" w:tplc="10090005" w:tentative="1">
+      <w:start w:val="1"/>
+      <w:numFmt w:val="bullet"/>
+      <w:lvlText w:val=""/>
+      <w:lvlJc w:val="left"/>
+      <w:pPr>
+        <w:ind w:left="2520" w:hanging="360"/>
+      </w:pPr>
+      <w:rPr>
+        <w:rFonts w:ascii="Wingdings" w:hAnsi="Wingdings" w:hint="default"/>
+      </w:rPr>
+    </w:lvl>
+    <w:lvl w:ilvl="3" w:tplc="10090001" w:tentative="1">
+      <w:start w:val="1"/>
+      <w:numFmt w:val="bullet"/>
+      <w:lvlText w:val=""/>
+      <w:lvlJc w:val="left"/>
+      <w:pPr>
+        <w:ind w:left="3240" w:hanging="360"/>
+      </w:pPr>
+      <w:rPr>
+        <w:rFonts w:ascii="Symbol" w:hAnsi="Symbol" w:hint="default"/>
+      </w:rPr>
+    </w:lvl>
+    <w:lvl w:ilvl="4" w:tplc="10090003" w:tentative="1">
+      <w:start w:val="1"/>
+      <w:numFmt w:val="bullet"/>
+      <w:lvlText w:val="o"/>
+      <w:lvlJc w:val="left"/>
+      <w:pPr>
+        <w:ind w:left="3960" w:hanging="360"/>
+      </w:pPr>
+      <w:rPr>
+        <w:rFonts w:ascii="Courier New" w:hAnsi="Courier New" w:cs="Courier New" w:hint="default"/>
+      </w:rPr>
+    </w:lvl>
+    <w:lvl w:ilvl="5" w:tplc="10090005" w:tentative="1">
+      <w:start w:val="1"/>
+      <w:numFmt w:val="bullet"/>
+      <w:lvlText w:val=""/>
+      <w:lvlJc w:val="left"/>
+      <w:pPr>
+        <w:ind w:left="4680" w:hanging="360"/>
+      </w:pPr>
+      <w:rPr>
+        <w:rFonts w:ascii="Wingdings" w:hAnsi="Wingdings" w:hint="default"/>
+      </w:rPr>
+    </w:lvl>
+    <w:lvl w:ilvl="6" w:tplc="10090001" w:tentative="1">
+      <w:start w:val="1"/>
+      <w:numFmt w:val="bullet"/>
+      <w:lvlText w:val=""/>
+      <w:lvlJc w:val="left"/>
+      <w:pPr>
+        <w:ind w:left="5400" w:hanging="360"/>
+      </w:pPr>
+      <w:rPr>
+        <w:rFonts w:ascii="Symbol" w:hAnsi="Symbol" w:hint="default"/>
+      </w:rPr>
+    </w:lvl>
+    <w:lvl w:ilvl="7" w:tplc="10090003" w:tentative="1">
+      <w:start w:val="1"/>
+      <w:numFmt w:val="bullet"/>
+      <w:lvlText w:val="o"/>
+      <w:lvlJc w:val="left"/>
+      <w:pPr>
+        <w:ind w:left="6120" w:hanging="360"/>
+      </w:pPr>
+      <w:rPr>
+        <w:rFonts w:ascii="Courier New" w:hAnsi="Courier New" w:cs="Courier New" w:hint="default"/>
+      </w:rPr>
+    </w:lvl>
+    <w:lvl w:ilvl="8" w:tplc="10090005" w:tentative="1">
+      <w:start w:val="1"/>
+      <w:numFmt w:val="bullet"/>
+      <w:lvlText w:val=""/>
+      <w:lvlJc w:val="left"/>
+      <w:pPr>
+        <w:ind w:left="6840" w:hanging="360"/>
+      </w:pPr>
+      <w:rPr>
+        <w:rFonts w:ascii="Wingdings" w:hAnsi="Wingdings" w:hint="default"/>
+      </w:rPr>
+    </w:lvl>
+  </w:abstractNum>
   <w:num w:numId="1">
     <w:abstractNumId w:val="0"/>
+  </w:num>
+  <w:num w:numId="2">
+    <w:abstractNumId w:val="2"/>
+  </w:num>
+  <w:num w:numId="3">
+    <w:abstractNumId w:val="1"/>
   </w:num>
 </w:numbering>
 </file>
@@ -2270,15 +2394,15 @@
   </w:docDefaults>
   <w:latentStyles w:defLockedState="0" w:defUIPriority="99" w:defSemiHidden="0" w:defUnhideWhenUsed="0" w:defQFormat="0" w:count="371">
     <w:lsdException w:name="Normal" w:uiPriority="0" w:qFormat="1"/>
-    <w:lsdException w:name="heading 1" w:uiPriority="9" w:qFormat="1"/>
-    <w:lsdException w:name="heading 2" w:uiPriority="9" w:qFormat="1"/>
-    <w:lsdException w:name="heading 3" w:uiPriority="9" w:qFormat="1"/>
-    <w:lsdException w:name="heading 4" w:uiPriority="9" w:qFormat="1"/>
-    <w:lsdException w:name="heading 5" w:uiPriority="9" w:qFormat="1"/>
-    <w:lsdException w:name="heading 6" w:uiPriority="9" w:qFormat="1"/>
-    <w:lsdException w:name="heading 7" w:uiPriority="9" w:qFormat="1"/>
-    <w:lsdException w:name="heading 8" w:uiPriority="9" w:qFormat="1"/>
-    <w:lsdException w:name="heading 9" w:uiPriority="9" w:qFormat="1"/>
+    <w:lsdException w:name="heading 1" w:uiPriority="0" w:qFormat="1"/>
+    <w:lsdException w:name="heading 2" w:uiPriority="0" w:qFormat="1"/>
+    <w:lsdException w:name="heading 3" w:uiPriority="0" w:qFormat="1"/>
+    <w:lsdException w:name="heading 4" w:uiPriority="0" w:qFormat="1"/>
+    <w:lsdException w:name="heading 5" w:uiPriority="0" w:qFormat="1"/>
+    <w:lsdException w:name="heading 6" w:uiPriority="0" w:qFormat="1"/>
+    <w:lsdException w:name="heading 7" w:uiPriority="0" w:qFormat="1"/>
+    <w:lsdException w:name="heading 8" w:uiPriority="0" w:qFormat="1"/>
+    <w:lsdException w:name="heading 9" w:uiPriority="0" w:qFormat="1"/>
     <w:lsdException w:name="index 1" w:semiHidden="1" w:unhideWhenUsed="1"/>
     <w:lsdException w:name="index 2" w:semiHidden="1" w:unhideWhenUsed="1"/>
     <w:lsdException w:name="index 3" w:semiHidden="1" w:unhideWhenUsed="1"/>
@@ -2335,7 +2459,7 @@
     <w:lsdException w:name="Closing" w:semiHidden="1" w:unhideWhenUsed="1"/>
     <w:lsdException w:name="Signature" w:semiHidden="1" w:unhideWhenUsed="1"/>
     <w:lsdException w:name="Default Paragraph Font" w:semiHidden="1" w:uiPriority="1" w:unhideWhenUsed="1"/>
-    <w:lsdException w:name="Body Text" w:semiHidden="1" w:unhideWhenUsed="1"/>
+    <w:lsdException w:name="Body Text" w:semiHidden="1" w:uiPriority="0" w:unhideWhenUsed="1"/>
     <w:lsdException w:name="Body Text Indent" w:semiHidden="1" w:unhideWhenUsed="1"/>
     <w:lsdException w:name="List Continue" w:semiHidden="1" w:unhideWhenUsed="1"/>
     <w:lsdException w:name="List Continue 2" w:semiHidden="1" w:unhideWhenUsed="1"/>

</xml_diff>